<commit_message>
completed dashboard v3 will all drilldown capabilaties
</commit_message>
<xml_diff>
--- a/assignment summary.docx
+++ b/assignment summary.docx
@@ -129,7 +129,18 @@
           <w:sz w:val="24"/>
           <w:szCs w:val="24"/>
         </w:rPr>
-        <w:t xml:space="preserve"> Sales and comparison by Unit, District and Brand at product level and over the course of timelines to evaluate growth and opportunities based on trends.</w:t>
+        <w:t xml:space="preserve"> Sales and </w:t>
+      </w:r>
+      <w:bookmarkStart w:id="0" w:name="_GoBack"/>
+      <w:bookmarkEnd w:id="0"/>
+      <w:r>
+        <w:rPr>
+          <w:rFonts w:ascii="Times New Roman" w:eastAsia="Times New Roman" w:hAnsi="Times New Roman" w:cs="Times New Roman"/>
+          <w:color w:val="222222"/>
+          <w:sz w:val="24"/>
+          <w:szCs w:val="24"/>
+        </w:rPr>
+        <w:t>comparison by Unit, District and Brand at product level and over the course of timelines to evaluate growth and opportunities based on trends.</w:t>
       </w:r>
     </w:p>
     <w:p>
@@ -155,7 +166,16 @@
           <w:sz w:val="24"/>
           <w:szCs w:val="24"/>
         </w:rPr>
-        <w:t>We have attached 2 sets of data HDW Sales and Service Products Sale, both are related to each other however, there is no margin on HDW and it is sold as a product with service (Voice, HUP and MBB services) prepare analysis to reflect investment and margin requirements and evaluate sales HDW turnover. You may prepare comparison at organization, Region, District and Unit level to share insights and comparability.</w:t>
+        <w:t>We have attached 2 sets of data HDW Sales and Service Products Sale, both are related to each other however, there is no margin on HDW and it is sold as a product with service (Voice, HUP and MBB services) prepare analysis to reflect investment and margin requirements and evaluate sales HDW turnover.</w:t>
+      </w:r>
+      <w:r>
+        <w:rPr>
+          <w:rFonts w:ascii="Times New Roman" w:eastAsia="Times New Roman" w:hAnsi="Times New Roman" w:cs="Times New Roman"/>
+          <w:color w:val="222222"/>
+          <w:sz w:val="24"/>
+          <w:szCs w:val="24"/>
+        </w:rPr>
+        <w:t xml:space="preserve"> You may prepare comparison at organization, Region, District and Unit level to share insights and comparability.</w:t>
       </w:r>
     </w:p>
     <w:p>
@@ -347,10 +367,7 @@
         <w:t>Thank you,</w:t>
       </w:r>
     </w:p>
-    <w:p>
-      <w:bookmarkStart w:id="0" w:name="_GoBack"/>
-      <w:bookmarkEnd w:id="0"/>
-    </w:p>
+    <w:p/>
     <w:sectPr>
       <w:pgSz w:w="12240" w:h="15840"/>
       <w:pgMar w:top="1440" w:right="1440" w:bottom="1440" w:left="1440" w:header="720" w:footer="720" w:gutter="0"/>

</xml_diff>